<commit_message>
* add exercise 9
</commit_message>
<xml_diff>
--- a/2012-05-02_Jan Rehwaldt_Questions to Castell.docx
+++ b/2012-05-02_Jan Rehwaldt_Questions to Castell.docx
@@ -54,7 +54,7 @@
         <w:jc w:val="both"/>
         <w:rPr>
           <w:i/>
-          <w:lang w:val="en-US"/>
+          <w:lang w:val="en-GB"/>
         </w:rPr>
       </w:pPr>
       <w:r>
@@ -111,7 +111,45 @@
           <w:i/>
           <w:lang w:val="en-GB"/>
         </w:rPr>
-        <w:t>turer and 1 from fellow students.</w:t>
+        <w:t>turer and 1</w:t>
+      </w:r>
+      <w:r>
+        <w:rPr>
+          <w:i/>
+          <w:lang w:val="en-GB"/>
+        </w:rPr>
+        <w:t xml:space="preserve"> from fellow students.</w:t>
+      </w:r>
+    </w:p>
+    <w:p>
+      <w:pPr>
+        <w:spacing w:after="360"/>
+        <w:jc w:val="both"/>
+        <w:rPr>
+          <w:i/>
+          <w:lang w:val="en-US"/>
+        </w:rPr>
+      </w:pPr>
+      <w:r>
+        <w:rPr>
+          <w:i/>
+          <w:lang w:val="en-GB"/>
+        </w:rPr>
+        <w:t>I’m, h</w:t>
+      </w:r>
+      <w:r>
+        <w:rPr>
+          <w:i/>
+          <w:lang w:val="en-GB"/>
+        </w:rPr>
+        <w:t>onestly</w:t>
+      </w:r>
+      <w:r>
+        <w:rPr>
+          <w:i/>
+          <w:lang w:val="en-GB"/>
+        </w:rPr>
+        <w:t>, not sure if I got the question correctly. Why should I ask a question “from a fellow student” if I can ask one by myself? Or is the “from” related to the answer… anyway, I just composed super cool questions for interesting settings ;-)</w:t>
       </w:r>
     </w:p>
     <w:p>
@@ -119,7 +157,7 @@
         <w:tabs>
           <w:tab w:val="left" w:pos="2410"/>
         </w:tabs>
-        <w:spacing w:after="0"/>
+        <w:spacing w:before="360" w:after="0"/>
         <w:ind w:left="284"/>
         <w:jc w:val="both"/>
         <w:rPr>
@@ -134,8 +172,27 @@
         </w:rPr>
         <w:t>Dear Castells.</w:t>
       </w:r>
-      <w:bookmarkStart w:id="0" w:name="_GoBack"/>
-      <w:bookmarkEnd w:id="0"/>
+      <w:r>
+        <w:rPr>
+          <w:b/>
+          <w:lang w:val="en-US"/>
+        </w:rPr>
+        <w:t xml:space="preserve"> </w:t>
+      </w:r>
+      <w:r>
+        <w:rPr>
+          <w:b/>
+          <w:lang w:val="en-US"/>
+        </w:rPr>
+        <w:t>From student</w:t>
+      </w:r>
+      <w:r>
+        <w:rPr>
+          <w:b/>
+          <w:lang w:val="en-US"/>
+        </w:rPr>
+        <w:t>.</w:t>
+      </w:r>
     </w:p>
     <w:p>
       <w:pPr>
@@ -151,7 +208,323 @@
         <w:rPr>
           <w:lang w:val="en-US"/>
         </w:rPr>
-        <w:t>XXX</w:t>
+        <w:t xml:space="preserve">Already on the first page you state </w:t>
+      </w:r>
+      <w:r>
+        <w:rPr>
+          <w:lang w:val="en-US"/>
+        </w:rPr>
+        <w:t>“</w:t>
+      </w:r>
+      <w:r>
+        <w:rPr>
+          <w:lang w:val="en-US"/>
+        </w:rPr>
+        <w:t xml:space="preserve">[...] </w:t>
+      </w:r>
+      <w:r>
+        <w:rPr>
+          <w:lang w:val="en-US"/>
+        </w:rPr>
+        <w:t xml:space="preserve">However, all nodes of a network are necessary for the network´s performance. When nodes become redundant or useless, networks tend to </w:t>
+      </w:r>
+      <w:r>
+        <w:rPr>
+          <w:lang w:val="en-US"/>
+        </w:rPr>
+        <w:t>reconfigure</w:t>
+      </w:r>
+      <w:r>
+        <w:rPr>
+          <w:lang w:val="en-US"/>
+        </w:rPr>
+        <w:t xml:space="preserve"> themselves, delet</w:t>
+      </w:r>
+      <w:r>
+        <w:rPr>
+          <w:lang w:val="en-US"/>
+        </w:rPr>
+        <w:t>ing some nodes, a</w:t>
+      </w:r>
+      <w:r>
+        <w:rPr>
+          <w:lang w:val="en-US"/>
+        </w:rPr>
+        <w:t>nd</w:t>
+      </w:r>
+      <w:r>
+        <w:rPr>
+          <w:lang w:val="en-US"/>
+        </w:rPr>
+        <w:t xml:space="preserve"> </w:t>
+      </w:r>
+      <w:r>
+        <w:rPr>
+          <w:lang w:val="en-US"/>
+        </w:rPr>
+        <w:t>adding new ones.</w:t>
+      </w:r>
+      <w:r>
+        <w:rPr>
+          <w:lang w:val="en-US"/>
+        </w:rPr>
+        <w:t xml:space="preserve"> [...]” (I allowed me to correct your English, I hope you don’t mind). The first sentence makes a strong statement about the consistence of a network: It</w:t>
+      </w:r>
+      <w:r>
+        <w:rPr>
+          <w:lang w:val="en-US"/>
+        </w:rPr>
+        <w:t xml:space="preserve"> wi</w:t>
+      </w:r>
+      <w:r>
+        <w:rPr>
+          <w:lang w:val="en-US"/>
+        </w:rPr>
+        <w:t xml:space="preserve">ll never contain useless nodes. I doubt that! The next sentence already qualifies your statement by using the term “tend to”, which literally means that they usually, but not necessarily will remove unused nodes. In fact </w:t>
+      </w:r>
+      <w:r>
+        <w:rPr>
+          <w:lang w:val="en-US"/>
+        </w:rPr>
+        <w:t>communities</w:t>
+      </w:r>
+      <w:r>
+        <w:rPr>
+          <w:lang w:val="en-US"/>
+        </w:rPr>
+        <w:t xml:space="preserve"> may </w:t>
+      </w:r>
+      <w:r>
+        <w:rPr>
+          <w:lang w:val="en-US"/>
+        </w:rPr>
+        <w:t>exist</w:t>
+      </w:r>
+      <w:r>
+        <w:rPr>
+          <w:lang w:val="en-US"/>
+        </w:rPr>
+        <w:t>, which contain “useless” (that</w:t>
+      </w:r>
+      <w:r>
+        <w:rPr>
+          <w:lang w:val="en-US"/>
+        </w:rPr>
+        <w:t xml:space="preserve"> i</w:t>
+      </w:r>
+      <w:r>
+        <w:rPr>
+          <w:lang w:val="en-US"/>
+        </w:rPr>
+        <w:t xml:space="preserve">s not a proper term for my following example, but I try to stick with your terminology) components, such as families with disabled members or generally communities, which are not aligned at capitalistic mechanisms. I am aware of the fact that those may not be sociologic </w:t>
+      </w:r>
+      <w:r>
+        <w:rPr>
+          <w:lang w:val="en-US"/>
+        </w:rPr>
+        <w:t>network societies as you define them in the first place. That is why my question is: What is your argumentation for substantiating your statement from above? What proves my doubts wrong?</w:t>
+      </w:r>
+    </w:p>
+    <w:p>
+      <w:pPr>
+        <w:tabs>
+          <w:tab w:val="left" w:pos="2410"/>
+        </w:tabs>
+        <w:jc w:val="both"/>
+        <w:rPr>
+          <w:lang w:val="en-US"/>
+        </w:rPr>
+      </w:pPr>
+      <w:r>
+        <w:rPr>
+          <w:lang w:val="en-US"/>
+        </w:rPr>
+        <w:t xml:space="preserve">The question could also be asked another way: Do network societies (or solitarily the </w:t>
+      </w:r>
+      <w:r>
+        <w:rPr>
+          <w:lang w:val="en-US"/>
+        </w:rPr>
+        <w:t>concept of a</w:t>
+      </w:r>
+      <w:r>
+        <w:rPr>
+          <w:lang w:val="en-US"/>
+        </w:rPr>
+        <w:t xml:space="preserve"> network) which you propose necessarily have to follow capitalistic ideals?</w:t>
+      </w:r>
+    </w:p>
+    <w:p>
+      <w:pPr>
+        <w:tabs>
+          <w:tab w:val="left" w:pos="2410"/>
+        </w:tabs>
+        <w:spacing w:before="360" w:after="0"/>
+        <w:ind w:left="284"/>
+        <w:jc w:val="both"/>
+        <w:rPr>
+          <w:b/>
+          <w:lang w:val="en-US"/>
+        </w:rPr>
+      </w:pPr>
+      <w:r>
+        <w:rPr>
+          <w:b/>
+          <w:lang w:val="en-US"/>
+        </w:rPr>
+        <w:t xml:space="preserve">Dear </w:t>
+      </w:r>
+      <w:r>
+        <w:rPr>
+          <w:b/>
+          <w:lang w:val="en-US"/>
+        </w:rPr>
+        <w:t>student</w:t>
+      </w:r>
+      <w:r>
+        <w:rPr>
+          <w:b/>
+          <w:lang w:val="en-US"/>
+        </w:rPr>
+        <w:t xml:space="preserve">. </w:t>
+      </w:r>
+      <w:r>
+        <w:rPr>
+          <w:b/>
+          <w:lang w:val="en-US"/>
+        </w:rPr>
+        <w:t xml:space="preserve">From </w:t>
+      </w:r>
+      <w:r>
+        <w:rPr>
+          <w:b/>
+          <w:lang w:val="en-US"/>
+        </w:rPr>
+        <w:t>lecturer</w:t>
+      </w:r>
+      <w:r>
+        <w:rPr>
+          <w:b/>
+          <w:lang w:val="en-US"/>
+        </w:rPr>
+        <w:t>.</w:t>
+      </w:r>
+    </w:p>
+    <w:p>
+      <w:pPr>
+        <w:tabs>
+          <w:tab w:val="left" w:pos="2410"/>
+        </w:tabs>
+        <w:jc w:val="both"/>
+        <w:rPr>
+          <w:lang w:val="en-US"/>
+        </w:rPr>
+      </w:pPr>
+      <w:r>
+        <w:rPr>
+          <w:lang w:val="en-US"/>
+        </w:rPr>
+        <w:t>Do today’s networks really have no “center of gravity” anymore? Are they really rather horizontally ali</w:t>
+      </w:r>
+      <w:r>
+        <w:rPr>
+          <w:lang w:val="en-US"/>
+        </w:rPr>
+        <w:t>gned nowadays then in the past?</w:t>
+      </w:r>
+      <w:r>
+        <w:rPr>
+          <w:lang w:val="en-US"/>
+        </w:rPr>
+        <w:t xml:space="preserve"> Why?</w:t>
+      </w:r>
+    </w:p>
+    <w:p>
+      <w:pPr>
+        <w:tabs>
+          <w:tab w:val="left" w:pos="2410"/>
+        </w:tabs>
+        <w:spacing w:before="360" w:after="0"/>
+        <w:ind w:left="284"/>
+        <w:jc w:val="both"/>
+        <w:rPr>
+          <w:b/>
+          <w:lang w:val="en-US"/>
+        </w:rPr>
+      </w:pPr>
+      <w:r>
+        <w:rPr>
+          <w:b/>
+          <w:lang w:val="en-US"/>
+        </w:rPr>
+        <w:t xml:space="preserve">Dear </w:t>
+      </w:r>
+      <w:r>
+        <w:rPr>
+          <w:b/>
+          <w:lang w:val="en-US"/>
+        </w:rPr>
+        <w:t>readers</w:t>
+      </w:r>
+      <w:r>
+        <w:rPr>
+          <w:b/>
+          <w:lang w:val="en-US"/>
+        </w:rPr>
+        <w:t xml:space="preserve">. </w:t>
+      </w:r>
+      <w:r>
+        <w:rPr>
+          <w:b/>
+          <w:lang w:val="en-US"/>
+        </w:rPr>
+        <w:t xml:space="preserve">From </w:t>
+      </w:r>
+      <w:r>
+        <w:rPr>
+          <w:b/>
+          <w:lang w:val="en-US"/>
+        </w:rPr>
+        <w:t>author</w:t>
+      </w:r>
+      <w:r>
+        <w:rPr>
+          <w:b/>
+          <w:lang w:val="en-US"/>
+        </w:rPr>
+        <w:t>.</w:t>
+      </w:r>
+    </w:p>
+    <w:p>
+      <w:pPr>
+        <w:tabs>
+          <w:tab w:val="left" w:pos="2410"/>
+        </w:tabs>
+        <w:jc w:val="both"/>
+        <w:rPr>
+          <w:color w:val="FFFFFF" w:themeColor="background1"/>
+          <w:lang w:val="en-US"/>
+        </w:rPr>
+      </w:pPr>
+      <w:r>
+        <w:rPr>
+          <w:lang w:val="en-US"/>
+        </w:rPr>
+        <w:t xml:space="preserve">Why is the conceptual framework which sees societies as information or knowledge societies wrong? What is </w:t>
+      </w:r>
+      <w:r>
+        <w:rPr>
+          <w:lang w:val="en-US"/>
+        </w:rPr>
+        <w:t>the</w:t>
+      </w:r>
+      <w:bookmarkStart w:id="0" w:name="_GoBack"/>
+      <w:bookmarkEnd w:id="0"/>
+      <w:r>
+        <w:rPr>
+          <w:lang w:val="en-US"/>
+        </w:rPr>
+        <w:t xml:space="preserve"> alternative?</w:t>
       </w:r>
     </w:p>
     <w:p>
@@ -2217,7 +2590,7 @@
 </file>
 
 <file path=customXml/itemProps1.xml><?xml version="1.0" encoding="utf-8"?>
-<ds:datastoreItem xmlns:ds="http://schemas.openxmlformats.org/officeDocument/2006/customXml" ds:itemID="{AF653153-E10B-4464-A358-E3A6C2E91B06}">
+<ds:datastoreItem xmlns:ds="http://schemas.openxmlformats.org/officeDocument/2006/customXml" ds:itemID="{4C7F2C10-B140-41E2-8186-F55EEB561ED6}">
   <ds:schemaRefs>
     <ds:schemaRef ds:uri="http://schemas.openxmlformats.org/officeDocument/2006/bibliography"/>
   </ds:schemaRefs>

</xml_diff>